<commit_message>
Div. Korrekturen Medics Etappe 2
</commit_message>
<xml_diff>
--- a/elexis-standalone-hl7export/doc/Elexis_HL7Export_Anleitung.docx
+++ b/elexis-standalone-hl7export/doc/Elexis_HL7Export_Anleitung.docx
@@ -2,6 +2,8 @@
 <file path=word/document.xml><?xml version="1.0" encoding="utf-8"?>
 <w:document xmlns:wpc="http://schemas.microsoft.com/office/word/2010/wordprocessingCanvas" xmlns:mc="http://schemas.openxmlformats.org/markup-compatibility/2006" xmlns:o="urn:schemas-microsoft-com:office:office" xmlns:r="http://schemas.openxmlformats.org/officeDocument/2006/relationships" xmlns:m="http://schemas.openxmlformats.org/officeDocument/2006/math" xmlns:v="urn:schemas-microsoft-com:vml" xmlns:wp14="http://schemas.microsoft.com/office/word/2010/wordprocessingDrawing" xmlns:wp="http://schemas.openxmlformats.org/drawingml/2006/wordprocessingDrawing" xmlns:w10="urn:schemas-microsoft-com:office:word" xmlns:w="http://schemas.openxmlformats.org/wordprocessingml/2006/main" xmlns:w14="http://schemas.microsoft.com/office/word/2010/wordml" xmlns:wpg="http://schemas.microsoft.com/office/word/2010/wordprocessingGroup" xmlns:wpi="http://schemas.microsoft.com/office/word/2010/wordprocessingInk" xmlns:wne="http://schemas.microsoft.com/office/word/2006/wordml" xmlns:wps="http://schemas.microsoft.com/office/word/2010/wordprocessingShape" mc:Ignorable="w14 wp14">
   <w:body>
+    <w:bookmarkStart w:id="0" w:name="_GoBack"/>
+    <w:bookmarkEnd w:id="0"/>
     <w:p>
       <w:pPr>
         <w:pStyle w:val="Titel"/>
@@ -185,9 +187,11 @@
       <w:pPr>
         <w:pStyle w:val="berschrift1"/>
       </w:pPr>
+      <w:bookmarkStart w:id="1" w:name="_Ref292720585"/>
       <w:r>
         <w:t>Installation</w:t>
       </w:r>
+      <w:bookmarkEnd w:id="1"/>
     </w:p>
     <w:p>
       <w:pPr>
@@ -435,6 +439,7 @@
       </w:pPr>
       <w:r>
         <w:rPr>
+          <w:b/>
           <w:sz w:val="20"/>
           <w:szCs w:val="20"/>
         </w:rPr>
@@ -486,6 +491,14 @@
           <w:szCs w:val="20"/>
         </w:rPr>
         <w:t>hl7exporter.bat</w:t>
+      </w:r>
+      <w:r>
+        <w:rPr>
+          <w:b/>
+          <w:sz w:val="20"/>
+          <w:szCs w:val="20"/>
+        </w:rPr>
+        <w:br/>
       </w:r>
     </w:p>
     <w:p>
@@ -502,6 +515,7 @@
       </w:pPr>
       <w:r>
         <w:rPr>
+          <w:b/>
           <w:sz w:val="20"/>
           <w:szCs w:val="20"/>
         </w:rPr>
@@ -552,6 +566,13 @@
       </w:r>
       <w:r>
         <w:rPr>
+          <w:sz w:val="20"/>
+          <w:szCs w:val="20"/>
+        </w:rPr>
+        <w:br/>
+      </w:r>
+      <w:r>
+        <w:rPr>
           <w:b/>
           <w:sz w:val="20"/>
           <w:szCs w:val="20"/>
@@ -601,7 +622,7 @@
           <w:sz w:val="20"/>
           <w:szCs w:val="20"/>
         </w:rPr>
-        <w:t xml:space="preserve">wscript.exe invisiblerun.vbs </w:t>
+        <w:t>wscript.exe</w:t>
       </w:r>
       <w:r>
         <w:rPr>
@@ -609,10 +630,19 @@
           <w:sz w:val="20"/>
           <w:szCs w:val="20"/>
         </w:rPr>
-        <w:t>hl7exporter.bat</w:t>
-      </w:r>
-      <w:r>
-        <w:rPr>
+        <w:t xml:space="preserve"> </w:t>
+      </w:r>
+      <w:r>
+        <w:rPr>
+          <w:b/>
+          <w:sz w:val="20"/>
+          <w:szCs w:val="20"/>
+        </w:rPr>
+        <w:t>invisiblerun.vbs hl7export.bat</w:t>
+      </w:r>
+      <w:r>
+        <w:rPr>
+          <w:b/>
           <w:sz w:val="20"/>
           <w:szCs w:val="20"/>
         </w:rPr>
@@ -620,6 +650,13 @@
       </w:r>
       <w:r>
         <w:rPr>
+          <w:sz w:val="20"/>
+          <w:szCs w:val="20"/>
+        </w:rPr>
+        <w:br/>
+      </w:r>
+      <w:r>
+        <w:rPr>
           <w:b/>
           <w:sz w:val="20"/>
           <w:szCs w:val="20"/>
@@ -676,6 +713,14 @@
           <w:szCs w:val="20"/>
         </w:rPr>
         <w:t xml:space="preserve"> /s</w:t>
+      </w:r>
+      <w:r>
+        <w:rPr>
+          <w:b/>
+          <w:sz w:val="20"/>
+          <w:szCs w:val="20"/>
+        </w:rPr>
+        <w:br/>
       </w:r>
       <w:r>
         <w:rPr>
@@ -720,42 +765,27 @@
         <w:pStyle w:val="berschrift2"/>
       </w:pPr>
       <w:r>
+        <w:lastRenderedPageBreak/>
         <w:t>Beispiel für Windows Aufgabenplanung</w:t>
       </w:r>
     </w:p>
     <w:p>
-      <w:r>
-        <w:t xml:space="preserve">TODO </w:t>
-      </w:r>
-      <w:proofErr w:type="spellStart"/>
-      <w:r>
-        <w:t>screenshot</w:t>
-      </w:r>
-      <w:proofErr w:type="spellEnd"/>
-      <w:r>
-        <w:t xml:space="preserve"> auf hl7 </w:t>
-      </w:r>
-      <w:proofErr w:type="spellStart"/>
-      <w:r>
-        <w:t>exporter</w:t>
-      </w:r>
-      <w:proofErr w:type="spellEnd"/>
-      <w:r>
-        <w:t xml:space="preserve"> ändern</w:t>
-      </w:r>
-    </w:p>
-    <w:p>
-      <w:r>
+      <w:pPr>
         <w:rPr>
           <w:noProof/>
           <w:lang w:eastAsia="de-CH"/>
         </w:rPr>
-        <w:lastRenderedPageBreak/>
+      </w:pPr>
+      <w:r>
+        <w:rPr>
+          <w:noProof/>
+          <w:lang w:eastAsia="de-CH"/>
+        </w:rPr>
         <w:drawing>
-          <wp:inline distT="0" distB="0" distL="0" distR="0" wp14:anchorId="63729002" wp14:editId="3D0B8D45">
+          <wp:inline distT="0" distB="0" distL="0" distR="0" wp14:anchorId="2800D868" wp14:editId="437AE599">
             <wp:extent cx="3999600" cy="3009600"/>
             <wp:effectExtent l="0" t="0" r="1270" b="635"/>
-            <wp:docPr id="4" name="Grafik 4"/>
+            <wp:docPr id="6" name="Grafik 6"/>
             <wp:cNvGraphicFramePr>
               <a:graphicFrameLocks xmlns:a="http://schemas.openxmlformats.org/drawingml/2006/main" noChangeAspect="1"/>
             </wp:cNvGraphicFramePr>
@@ -767,7 +797,7 @@
                     <pic:cNvPicPr/>
                   </pic:nvPicPr>
                   <pic:blipFill>
-                    <a:blip r:embed="rId8"/>
+                    <a:blip r:embed="rId9"/>
                     <a:stretch>
                       <a:fillRect/>
                     </a:stretch>
@@ -787,16 +817,29 @@
           </wp:inline>
         </w:drawing>
       </w:r>
+      <w:r>
+        <w:rPr>
+          <w:noProof/>
+          <w:lang w:eastAsia="de-CH"/>
+        </w:rPr>
+        <w:t xml:space="preserve"> </w:t>
+      </w:r>
     </w:p>
     <w:p/>
     <w:p>
-      <w:r>
+      <w:pPr>
         <w:rPr>
           <w:noProof/>
           <w:lang w:eastAsia="de-CH"/>
         </w:rPr>
+      </w:pPr>
+      <w:r>
+        <w:rPr>
+          <w:noProof/>
+          <w:lang w:eastAsia="de-CH"/>
+        </w:rPr>
         <w:drawing>
-          <wp:anchor distT="0" distB="0" distL="114300" distR="114300" simplePos="0" relativeHeight="251658240" behindDoc="0" locked="0" layoutInCell="1" allowOverlap="1" wp14:anchorId="7F376329" wp14:editId="0AE40699">
+          <wp:anchor distT="0" distB="0" distL="114300" distR="114300" simplePos="0" relativeHeight="251658240" behindDoc="0" locked="0" layoutInCell="1" allowOverlap="1" wp14:anchorId="5CC6F3ED" wp14:editId="5788A0AA">
             <wp:simplePos x="0" y="0"/>
             <wp:positionH relativeFrom="column">
               <wp:posOffset>2079625</wp:posOffset>
@@ -819,7 +862,7 @@
                     <pic:cNvPicPr/>
                   </pic:nvPicPr>
                   <pic:blipFill>
-                    <a:blip r:embed="rId9">
+                    <a:blip r:embed="rId10">
                       <a:extLst>
                         <a:ext uri="{28A0092B-C50C-407E-A947-70E740481C1C}">
                           <a14:useLocalDpi xmlns:a14="http://schemas.microsoft.com/office/drawing/2010/main" val="0"/>
@@ -856,11 +899,18 @@
           <w:noProof/>
           <w:lang w:eastAsia="de-CH"/>
         </w:rPr>
+        <w:t xml:space="preserve"> </w:t>
+      </w:r>
+      <w:r>
+        <w:rPr>
+          <w:noProof/>
+          <w:lang w:eastAsia="de-CH"/>
+        </w:rPr>
         <w:drawing>
-          <wp:inline distT="0" distB="0" distL="0" distR="0" wp14:anchorId="68DDC1DE" wp14:editId="1E635AE3">
+          <wp:inline distT="0" distB="0" distL="0" distR="0" wp14:anchorId="2F88843B" wp14:editId="2345A98C">
             <wp:extent cx="3999600" cy="3009600"/>
             <wp:effectExtent l="0" t="0" r="1270" b="635"/>
-            <wp:docPr id="10" name="Grafik 10"/>
+            <wp:docPr id="8" name="Grafik 8"/>
             <wp:cNvGraphicFramePr>
               <a:graphicFrameLocks xmlns:a="http://schemas.openxmlformats.org/drawingml/2006/main" noChangeAspect="1"/>
             </wp:cNvGraphicFramePr>
@@ -872,7 +922,7 @@
                     <pic:cNvPicPr/>
                   </pic:nvPicPr>
                   <pic:blipFill>
-                    <a:blip r:embed="rId10"/>
+                    <a:blip r:embed="rId11"/>
                     <a:stretch>
                       <a:fillRect/>
                     </a:stretch>
@@ -893,6 +943,28 @@
         </w:drawing>
       </w:r>
     </w:p>
+    <w:p>
+      <w:pPr>
+        <w:rPr>
+          <w:noProof/>
+          <w:lang w:eastAsia="de-CH"/>
+        </w:rPr>
+      </w:pPr>
+      <w:r>
+        <w:rPr>
+          <w:noProof/>
+          <w:lang w:eastAsia="de-CH"/>
+        </w:rPr>
+        <w:t xml:space="preserve"> </w:t>
+      </w:r>
+    </w:p>
+    <w:p/>
+    <w:p/>
+    <w:p/>
+    <w:p/>
+    <w:p/>
+    <w:p/>
+    <w:p/>
     <w:p/>
     <w:p/>
     <w:p>
@@ -903,18 +975,18 @@
         </w:rPr>
         <w:lastRenderedPageBreak/>
         <w:drawing>
-          <wp:anchor distT="0" distB="0" distL="114300" distR="114300" simplePos="0" relativeHeight="251659264" behindDoc="0" locked="0" layoutInCell="1" allowOverlap="1" wp14:anchorId="64A265E4" wp14:editId="452BDB35">
+          <wp:anchor distT="0" distB="0" distL="114300" distR="114300" simplePos="0" relativeHeight="251659264" behindDoc="0" locked="0" layoutInCell="1" allowOverlap="1" wp14:anchorId="428618BB" wp14:editId="2D6F929B">
             <wp:simplePos x="0" y="0"/>
             <wp:positionH relativeFrom="column">
-              <wp:posOffset>2471420</wp:posOffset>
+              <wp:posOffset>2566670</wp:posOffset>
             </wp:positionH>
             <wp:positionV relativeFrom="paragraph">
-              <wp:posOffset>1165860</wp:posOffset>
+              <wp:posOffset>698500</wp:posOffset>
             </wp:positionV>
             <wp:extent cx="2897505" cy="3131820"/>
             <wp:effectExtent l="0" t="0" r="0" b="0"/>
             <wp:wrapNone/>
-            <wp:docPr id="14" name="Grafik 14"/>
+            <wp:docPr id="23" name="Grafik 23"/>
             <wp:cNvGraphicFramePr>
               <a:graphicFrameLocks xmlns:a="http://schemas.openxmlformats.org/drawingml/2006/main" noChangeAspect="1"/>
             </wp:cNvGraphicFramePr>
@@ -926,7 +998,7 @@
                     <pic:cNvPicPr/>
                   </pic:nvPicPr>
                   <pic:blipFill>
-                    <a:blip r:embed="rId11">
+                    <a:blip r:embed="rId12">
                       <a:extLst>
                         <a:ext uri="{28A0092B-C50C-407E-A947-70E740481C1C}">
                           <a14:useLocalDpi xmlns:a14="http://schemas.microsoft.com/office/drawing/2010/main" val="0"/>
@@ -949,10 +1021,10 @@
                 </pic:pic>
               </a:graphicData>
             </a:graphic>
-            <wp14:sizeRelH relativeFrom="page">
+            <wp14:sizeRelH relativeFrom="margin">
               <wp14:pctWidth>0</wp14:pctWidth>
             </wp14:sizeRelH>
-            <wp14:sizeRelV relativeFrom="page">
+            <wp14:sizeRelV relativeFrom="margin">
               <wp14:pctHeight>0</wp14:pctHeight>
             </wp14:sizeRelV>
           </wp:anchor>
@@ -964,10 +1036,10 @@
           <w:lang w:eastAsia="de-CH"/>
         </w:rPr>
         <w:drawing>
-          <wp:inline distT="0" distB="0" distL="0" distR="0" wp14:anchorId="3E855200" wp14:editId="1BA7AA5C">
+          <wp:inline distT="0" distB="0" distL="0" distR="0" wp14:anchorId="2C580187" wp14:editId="473F5AE1">
             <wp:extent cx="3999600" cy="3009600"/>
             <wp:effectExtent l="0" t="0" r="1270" b="635"/>
-            <wp:docPr id="13" name="Grafik 13"/>
+            <wp:docPr id="24" name="Grafik 24"/>
             <wp:cNvGraphicFramePr>
               <a:graphicFrameLocks xmlns:a="http://schemas.openxmlformats.org/drawingml/2006/main" noChangeAspect="1"/>
             </wp:cNvGraphicFramePr>
@@ -979,7 +1051,7 @@
                     <pic:cNvPicPr/>
                   </pic:nvPicPr>
                   <pic:blipFill>
-                    <a:blip r:embed="rId12"/>
+                    <a:blip r:embed="rId13"/>
                     <a:stretch>
                       <a:fillRect/>
                     </a:stretch>
@@ -999,6 +1071,13 @@
           </wp:inline>
         </w:drawing>
       </w:r>
+      <w:r>
+        <w:rPr>
+          <w:noProof/>
+          <w:lang w:eastAsia="de-CH"/>
+        </w:rPr>
+        <w:t xml:space="preserve"> </w:t>
+      </w:r>
     </w:p>
     <w:p/>
     <w:p/>
@@ -1010,12 +1089,92 @@
     <w:p/>
     <w:p/>
     <w:p/>
-    <w:p/>
-    <w:p/>
+    <w:p>
+      <w:r>
+        <w:rPr>
+          <w:noProof/>
+          <w:lang w:eastAsia="de-CH"/>
+        </w:rPr>
+        <w:drawing>
+          <wp:inline distT="0" distB="0" distL="0" distR="0" wp14:anchorId="648E4479" wp14:editId="40E5D4E3">
+            <wp:extent cx="3999600" cy="3009600"/>
+            <wp:effectExtent l="0" t="0" r="1270" b="635"/>
+            <wp:docPr id="15" name="Grafik 15"/>
+            <wp:cNvGraphicFramePr>
+              <a:graphicFrameLocks xmlns:a="http://schemas.openxmlformats.org/drawingml/2006/main" noChangeAspect="1"/>
+            </wp:cNvGraphicFramePr>
+            <a:graphic xmlns:a="http://schemas.openxmlformats.org/drawingml/2006/main">
+              <a:graphicData uri="http://schemas.openxmlformats.org/drawingml/2006/picture">
+                <pic:pic xmlns:pic="http://schemas.openxmlformats.org/drawingml/2006/picture">
+                  <pic:nvPicPr>
+                    <pic:cNvPr id="0" name=""/>
+                    <pic:cNvPicPr/>
+                  </pic:nvPicPr>
+                  <pic:blipFill>
+                    <a:blip r:embed="rId14"/>
+                    <a:stretch>
+                      <a:fillRect/>
+                    </a:stretch>
+                  </pic:blipFill>
+                  <pic:spPr>
+                    <a:xfrm>
+                      <a:off x="0" y="0"/>
+                      <a:ext cx="3999600" cy="3009600"/>
+                    </a:xfrm>
+                    <a:prstGeom prst="rect">
+                      <a:avLst/>
+                    </a:prstGeom>
+                  </pic:spPr>
+                </pic:pic>
+              </a:graphicData>
+            </a:graphic>
+          </wp:inline>
+        </w:drawing>
+      </w:r>
+    </w:p>
     <w:p/>
     <w:p>
       <w:r>
-        <w:t>Andere Werte können Sie gemäss Vorgabe übernehmen oder Ihren Bedürfnissen anpassen.</w:t>
+        <w:rPr>
+          <w:noProof/>
+          <w:lang w:eastAsia="de-CH"/>
+        </w:rPr>
+        <w:lastRenderedPageBreak/>
+        <w:drawing>
+          <wp:inline distT="0" distB="0" distL="0" distR="0" wp14:anchorId="4C24D6C4" wp14:editId="3C4FEFED">
+            <wp:extent cx="3999600" cy="3009600"/>
+            <wp:effectExtent l="0" t="0" r="1270" b="635"/>
+            <wp:docPr id="16" name="Grafik 16"/>
+            <wp:cNvGraphicFramePr>
+              <a:graphicFrameLocks xmlns:a="http://schemas.openxmlformats.org/drawingml/2006/main" noChangeAspect="1"/>
+            </wp:cNvGraphicFramePr>
+            <a:graphic xmlns:a="http://schemas.openxmlformats.org/drawingml/2006/main">
+              <a:graphicData uri="http://schemas.openxmlformats.org/drawingml/2006/picture">
+                <pic:pic xmlns:pic="http://schemas.openxmlformats.org/drawingml/2006/picture">
+                  <pic:nvPicPr>
+                    <pic:cNvPr id="0" name=""/>
+                    <pic:cNvPicPr/>
+                  </pic:nvPicPr>
+                  <pic:blipFill>
+                    <a:blip r:embed="rId15"/>
+                    <a:stretch>
+                      <a:fillRect/>
+                    </a:stretch>
+                  </pic:blipFill>
+                  <pic:spPr>
+                    <a:xfrm>
+                      <a:off x="0" y="0"/>
+                      <a:ext cx="3999600" cy="3009600"/>
+                    </a:xfrm>
+                    <a:prstGeom prst="rect">
+                      <a:avLst/>
+                    </a:prstGeom>
+                  </pic:spPr>
+                </pic:pic>
+              </a:graphicData>
+            </a:graphic>
+          </wp:inline>
+        </w:drawing>
       </w:r>
     </w:p>
     <w:p>
@@ -1156,10 +1315,17 @@
               <w:t xml:space="preserve">Für MySQL verwenden Sie nebenstehenden Beispielwert. Wenn Sie ein anderes Datenbanksystem einsetzen, finden Sie den Treibernamen </w:t>
             </w:r>
             <w:r>
-              <w:t>in Elexis unter dem Menü Datei/Verbindung…, Rubrik „Verbindungsdaten“, Aktuelle Verbindung, Treiber</w:t>
-            </w:r>
-            <w:r>
-              <w:t>.</w:t>
+              <w:t xml:space="preserve">in Elexis </w:t>
+            </w:r>
+            <w:r>
+              <w:br/>
+              <w:t>(</w:t>
+            </w:r>
+            <w:r>
+              <w:t>Menü Datei/Verbindung…, Rubrik „Verbindungsdaten“, Aktuelle Verbindung, Treiber</w:t>
+            </w:r>
+            <w:r>
+              <w:t>)</w:t>
             </w:r>
           </w:p>
         </w:tc>
@@ -1170,15 +1336,9 @@
           <w:p>
             <w:pPr>
               <w:cnfStyle w:val="000000100000" w:firstRow="0" w:lastRow="0" w:firstColumn="0" w:lastColumn="0" w:oddVBand="0" w:evenVBand="0" w:oddHBand="1" w:evenHBand="0" w:firstRowFirstColumn="0" w:firstRowLastColumn="0" w:lastRowFirstColumn="0" w:lastRowLastColumn="0"/>
-              <w:rPr>
-                <w:lang w:val="en-US"/>
-              </w:rPr>
             </w:pPr>
             <w:proofErr w:type="spellStart"/>
             <w:r>
-              <w:rPr>
-                <w:lang w:val="en-US"/>
-              </w:rPr>
               <w:t>com.mysql.jdbc.Driver</w:t>
             </w:r>
             <w:proofErr w:type="spellEnd"/>
@@ -1195,13 +1355,11 @@
             <w:pPr>
               <w:rPr>
                 <w:b w:val="0"/>
-                <w:lang w:val="en-US"/>
               </w:rPr>
             </w:pPr>
             <w:r>
               <w:rPr>
                 <w:b w:val="0"/>
-                <w:lang w:val="en-US"/>
               </w:rPr>
               <w:t>elexis.db.url</w:t>
             </w:r>
@@ -1219,13 +1377,16 @@
               <w:t>Verbindung zu Ihrer Elexis D</w:t>
             </w:r>
             <w:r>
-              <w:t>atenbank. Kopieren Sie diesen Text am einfachsten aus Elexis (Menü Datei/Verbindung…</w:t>
+              <w:t xml:space="preserve">atenbank. Kopieren Sie diesen Text am einfachsten aus Elexis </w:t>
+            </w:r>
+            <w:r>
+              <w:br/>
+            </w:r>
+            <w:r>
+              <w:t>(Menü Datei/Verbindung…</w:t>
             </w:r>
             <w:r>
               <w:t xml:space="preserve"> Rubrik „Verbindungsdaten“, Aktuelle Verbindung, Verbinde</w:t>
-            </w:r>
-            <w:r>
-              <w:t>.</w:t>
             </w:r>
             <w:r>
               <w:t>)</w:t>
@@ -1376,6 +1537,14 @@
               <w:t>in, mit dem Sie auf Ihre Elexis Datenbank zugreifen können</w:t>
             </w:r>
           </w:p>
+          <w:p>
+            <w:pPr>
+              <w:cnfStyle w:val="000000000000" w:firstRow="0" w:lastRow="0" w:firstColumn="0" w:lastColumn="0" w:oddVBand="0" w:evenVBand="0" w:oddHBand="0" w:evenHBand="0" w:firstRowFirstColumn="0" w:firstRowLastColumn="0" w:lastRowFirstColumn="0" w:lastRowLastColumn="0"/>
+            </w:pPr>
+            <w:r>
+              <w:t>Konsultieren Sie dazu Ihr Elexis Konfigurationsblatt.</w:t>
+            </w:r>
+          </w:p>
         </w:tc>
         <w:tc>
           <w:tcPr>
@@ -1449,6 +1618,15 @@
               <w:cnfStyle w:val="000000100000" w:firstRow="0" w:lastRow="0" w:firstColumn="0" w:lastColumn="0" w:oddVBand="0" w:evenVBand="0" w:oddHBand="1" w:evenHBand="0" w:firstRowFirstColumn="0" w:firstRowLastColumn="0" w:lastRowFirstColumn="0" w:lastRowLastColumn="0"/>
             </w:pPr>
             <w:r>
+              <w:rPr>
+                <w:b/>
+              </w:rPr>
+              <w:t>Wichtig:</w:t>
+            </w:r>
+            <w:r>
+              <w:t xml:space="preserve"> </w:t>
+            </w:r>
+            <w:r>
               <w:t>Verwenden Sie auch unter Windows bitte Vorwärts-</w:t>
             </w:r>
             <w:proofErr w:type="spellStart"/>
@@ -1598,7 +1776,7 @@
               <w:rPr>
                 <w:noProof/>
               </w:rPr>
-              <w:t>5</w:t>
+              <w:t>6</w:t>
             </w:r>
             <w:r>
               <w:fldChar w:fldCharType="end"/>
@@ -1717,19 +1895,7 @@
               <w:cnfStyle w:val="000000000000" w:firstRow="0" w:lastRow="0" w:firstColumn="0" w:lastColumn="0" w:oddVBand="0" w:evenVBand="0" w:oddHBand="0" w:evenHBand="0" w:firstRowFirstColumn="0" w:firstRowLastColumn="0" w:lastRowFirstColumn="0" w:lastRowLastColumn="0"/>
             </w:pPr>
             <w:r>
-              <w:t xml:space="preserve">Hier geben Sie </w:t>
-            </w:r>
-            <w:r>
-              <w:t xml:space="preserve">die GLN </w:t>
-            </w:r>
-            <w:r>
-              <w:t>d</w:t>
-            </w:r>
-            <w:r>
-              <w:t>es</w:t>
-            </w:r>
-            <w:r>
-              <w:t xml:space="preserve">, für den Export verantwortlichen Mandanten an. Diese Information wird in der HL7 Nachricht als absendende Organisation (MSH-4 – </w:t>
+              <w:t xml:space="preserve">Hier geben Sie die GLN des, für den Export verantwortlichen Mandanten an. Diese Information wird in der HL7 Nachricht als absendende Organisation (MSH-4 – </w:t>
             </w:r>
             <w:proofErr w:type="spellStart"/>
             <w:r>
@@ -1803,19 +1969,7 @@
               <w:cnfStyle w:val="000000100000" w:firstRow="0" w:lastRow="0" w:firstColumn="0" w:lastColumn="0" w:oddVBand="0" w:evenVBand="0" w:oddHBand="1" w:evenHBand="0" w:firstRowFirstColumn="0" w:firstRowLastColumn="0" w:lastRowFirstColumn="0" w:lastRowLastColumn="0"/>
             </w:pPr>
             <w:r>
-              <w:t xml:space="preserve">Diese Information wird in der HL7 Nachricht als </w:t>
-            </w:r>
-            <w:r>
-              <w:t>Empfänger Applikation</w:t>
-            </w:r>
-            <w:r>
-              <w:t xml:space="preserve"> (MSH-</w:t>
-            </w:r>
-            <w:r>
-              <w:t>5</w:t>
-            </w:r>
-            <w:r>
-              <w:t xml:space="preserve"> – </w:t>
+              <w:t xml:space="preserve">Diese Information wird in der HL7 Nachricht als Empfänger Applikation (MSH-5 – </w:t>
             </w:r>
             <w:proofErr w:type="spellStart"/>
             <w:r>
@@ -1888,13 +2042,7 @@
               <w:cnfStyle w:val="000000000000" w:firstRow="0" w:lastRow="0" w:firstColumn="0" w:lastColumn="0" w:oddVBand="0" w:evenVBand="0" w:oddHBand="0" w:evenHBand="0" w:firstRowFirstColumn="0" w:firstRowLastColumn="0" w:lastRowFirstColumn="0" w:lastRowLastColumn="0"/>
             </w:pPr>
             <w:r>
-              <w:t>Hier definieren Sie die Empfänger</w:t>
-            </w:r>
-            <w:r>
-              <w:t>organisation</w:t>
-            </w:r>
-            <w:r>
-              <w:t>.</w:t>
+              <w:t>Hier definieren Sie die Empfängerorganisation.</w:t>
             </w:r>
           </w:p>
           <w:p>
@@ -1902,13 +2050,7 @@
               <w:cnfStyle w:val="000000000000" w:firstRow="0" w:lastRow="0" w:firstColumn="0" w:lastColumn="0" w:oddVBand="0" w:evenVBand="0" w:oddHBand="0" w:evenHBand="0" w:firstRowFirstColumn="0" w:firstRowLastColumn="0" w:lastRowFirstColumn="0" w:lastRowLastColumn="0"/>
             </w:pPr>
             <w:r>
-              <w:t>Diese Information wird in der HL7 Nachricht als absendende Organisation (MSH-</w:t>
-            </w:r>
-            <w:r>
-              <w:t>6</w:t>
-            </w:r>
-            <w:r>
-              <w:t xml:space="preserve"> – </w:t>
+              <w:t xml:space="preserve">Diese Information wird in der HL7 Nachricht als absendende Organisation (MSH-6 – </w:t>
             </w:r>
             <w:proofErr w:type="spellStart"/>
             <w:r>
@@ -2019,16 +2161,28 @@
         <w:pStyle w:val="berschrift2"/>
         <w:pageBreakBefore/>
       </w:pPr>
-      <w:bookmarkStart w:id="0" w:name="_Ref292011486"/>
+      <w:bookmarkStart w:id="2" w:name="_Ref292011486"/>
       <w:r>
         <w:lastRenderedPageBreak/>
         <w:t>Elexis Laborparameter</w:t>
       </w:r>
-      <w:bookmarkEnd w:id="0"/>
+      <w:bookmarkEnd w:id="2"/>
     </w:p>
     <w:p>
       <w:r>
-        <w:t>Die Laborwerte können in Elexis mit einer beliebigen Exportkennung (max. 100 Zeichen) versehen werden.</w:t>
+        <w:t>Die Laborwerte können in Elexis mit einer beliebigen Exportkennung (</w:t>
+      </w:r>
+      <w:r>
+        <w:t xml:space="preserve">Export Tag; </w:t>
+      </w:r>
+      <w:r>
+        <w:t>max. 100 Zeichen</w:t>
+      </w:r>
+      <w:r>
+        <w:t xml:space="preserve">) </w:t>
+      </w:r>
+      <w:r>
+        <w:t>versehen werden.</w:t>
       </w:r>
     </w:p>
     <w:p/>
@@ -2047,10 +2201,10 @@
           <w:lang w:eastAsia="de-CH"/>
         </w:rPr>
         <w:drawing>
-          <wp:inline distT="0" distB="0" distL="0" distR="0" wp14:anchorId="66236BEC" wp14:editId="51AFEACA">
-            <wp:extent cx="3250800" cy="2707200"/>
-            <wp:effectExtent l="0" t="0" r="6985" b="0"/>
-            <wp:docPr id="5" name="Grafik 5"/>
+          <wp:inline distT="0" distB="0" distL="0" distR="0" wp14:anchorId="61B41EF4" wp14:editId="561457E6">
+            <wp:extent cx="3247200" cy="2703600"/>
+            <wp:effectExtent l="0" t="0" r="0" b="1905"/>
+            <wp:docPr id="25" name="Grafik 25"/>
             <wp:cNvGraphicFramePr>
               <a:graphicFrameLocks xmlns:a="http://schemas.openxmlformats.org/drawingml/2006/main" noChangeAspect="1"/>
             </wp:cNvGraphicFramePr>
@@ -2062,7 +2216,7 @@
                     <pic:cNvPicPr/>
                   </pic:nvPicPr>
                   <pic:blipFill>
-                    <a:blip r:embed="rId13"/>
+                    <a:blip r:embed="rId16"/>
                     <a:stretch>
                       <a:fillRect/>
                     </a:stretch>
@@ -2070,7 +2224,7 @@
                   <pic:spPr>
                     <a:xfrm>
                       <a:off x="0" y="0"/>
-                      <a:ext cx="3250800" cy="2707200"/>
+                      <a:ext cx="3247200" cy="2703600"/>
                     </a:xfrm>
                     <a:prstGeom prst="rect">
                       <a:avLst/>
@@ -2092,7 +2246,13 @@
         <w:t>Eingabefeld</w:t>
       </w:r>
       <w:r>
-        <w:t xml:space="preserve"> „Export Tags“ können Sie nun eine beliebige Zeichenfolge eingeben. Diese Zeichenfolge wird vom HL7 </w:t>
+        <w:t xml:space="preserve"> „Export Tags“ können Sie eine beliebige Zeichenfolge </w:t>
+      </w:r>
+      <w:r>
+        <w:t>erfassen</w:t>
+      </w:r>
+      <w:r>
+        <w:t xml:space="preserve">. Diese Zeichenfolge wird vom HL7 </w:t>
       </w:r>
       <w:proofErr w:type="spellStart"/>
       <w:r>
@@ -2139,7 +2299,27 @@
         <w:t xml:space="preserve"> </w:t>
       </w:r>
       <w:r>
-        <w:t>Trennen Sie mehrere Exporttags mit einem Sonderzeichen (z.B. Medics; HL7), damit es keine unerwünschten Übereinstimmungen durch zufällig gleiche Wortfetzen geben kann.</w:t>
+        <w:t>Trennen Sie mehrere Export</w:t>
+      </w:r>
+      <w:r>
+        <w:t xml:space="preserve"> T</w:t>
+      </w:r>
+      <w:r>
+        <w:t>ags mit ei</w:t>
+      </w:r>
+      <w:r>
+        <w:t>nem Sonderzeichen (z.B. Medics</w:t>
+      </w:r>
+      <w:proofErr w:type="gramStart"/>
+      <w:r>
+        <w:t>;</w:t>
+      </w:r>
+      <w:r>
+        <w:t>HL7</w:t>
+      </w:r>
+      <w:proofErr w:type="gramEnd"/>
+      <w:r>
+        <w:t>), damit es keine unerwünschten Übereinstimmungen durch zufällig gleiche Wortfetzen geben kann.</w:t>
       </w:r>
     </w:p>
     <w:p>
@@ -2155,10 +2335,64 @@
         <w:t>Wenn Sie sich unter Kapitel</w:t>
       </w:r>
       <w:r>
-        <w:t xml:space="preserve"> TODO check</w:t>
-      </w:r>
-      <w:r>
-        <w:t xml:space="preserve"> 2, Schritt 5 für die </w:t>
+        <w:t xml:space="preserve"> „</w:t>
+      </w:r>
+      <w:r>
+        <w:fldChar w:fldCharType="begin"/>
+      </w:r>
+      <w:r>
+        <w:instrText xml:space="preserve"> REF _Ref292720585 \r \h </w:instrText>
+      </w:r>
+      <w:r>
+        <w:fldChar w:fldCharType="separate"/>
+      </w:r>
+      <w:r>
+        <w:t>2</w:t>
+      </w:r>
+      <w:r>
+        <w:fldChar w:fldCharType="end"/>
+      </w:r>
+      <w:r>
+        <w:t xml:space="preserve"> </w:t>
+      </w:r>
+      <w:r>
+        <w:fldChar w:fldCharType="begin"/>
+      </w:r>
+      <w:r>
+        <w:instrText xml:space="preserve"> REF _Ref292720585 \h </w:instrText>
+      </w:r>
+      <w:r>
+        <w:fldChar w:fldCharType="separate"/>
+      </w:r>
+      <w:r>
+        <w:t>Installation</w:t>
+      </w:r>
+      <w:r>
+        <w:fldChar w:fldCharType="end"/>
+      </w:r>
+      <w:r>
+        <w:t xml:space="preserve">“ auf Seite </w:t>
+      </w:r>
+      <w:r>
+        <w:fldChar w:fldCharType="begin"/>
+      </w:r>
+      <w:r>
+        <w:instrText xml:space="preserve"> PAGEREF _Ref292720585 \h </w:instrText>
+      </w:r>
+      <w:r>
+        <w:fldChar w:fldCharType="separate"/>
+      </w:r>
+      <w:r>
+        <w:rPr>
+          <w:noProof/>
+        </w:rPr>
+        <w:t>1</w:t>
+      </w:r>
+      <w:r>
+        <w:fldChar w:fldCharType="end"/>
+      </w:r>
+      <w:r>
+        <w:t xml:space="preserve">, Schritt 5 für die </w:t>
       </w:r>
       <w:r>
         <w:rPr>
@@ -2191,19 +2425,37 @@
         <w:t>,</w:t>
       </w:r>
       <w:r>
-        <w:t xml:space="preserve"> wird Windows die regelmässige Ausführung für Sie automatisch übernehmen. </w:t>
+        <w:t xml:space="preserve"> wird </w:t>
+      </w:r>
+      <w:r>
+        <w:t xml:space="preserve">das entsprechende Werkzeug (z.B. </w:t>
+      </w:r>
+      <w:r>
+        <w:t>Windows</w:t>
+      </w:r>
+      <w:r>
+        <w:t xml:space="preserve"> Aufgabenplanung</w:t>
+      </w:r>
+      <w:r>
+        <w:t xml:space="preserve"> </w:t>
+      </w:r>
+      <w:r>
+        <w:t xml:space="preserve">oder der Dorner Messenger) </w:t>
+      </w:r>
+      <w:r>
+        <w:t xml:space="preserve">die regelmässige Ausführung </w:t>
+      </w:r>
+      <w:r>
+        <w:t>für Sie automatisch übernehmen.</w:t>
       </w:r>
     </w:p>
     <w:p/>
     <w:p>
       <w:r>
-        <w:t xml:space="preserve">Kontrollieren Sie in jedem Fall periodisch das </w:t>
-      </w:r>
-      <w:r>
-        <w:t>hl7e</w:t>
-      </w:r>
-      <w:r>
-        <w:t>xport.log</w:t>
+        <w:t xml:space="preserve">Kontrollieren </w:t>
+      </w:r>
+      <w:r>
+        <w:t>Sie in jedem Fall periodisch die Logfiles (im selben Verzeichnis wie die hl7export.bat)</w:t>
       </w:r>
       <w:r>
         <w:t>, um allfällige Probleme zu erkennen.</w:t>
@@ -2276,17 +2528,68 @@
       <w:r>
         <w:t>lastupdate.id</w:t>
       </w:r>
-      <w:bookmarkStart w:id="1" w:name="_GoBack"/>
-      <w:bookmarkEnd w:id="1"/>
       <w:r>
         <w:t xml:space="preserve"> (diese Datei enthält den Zeitstempel der letzten Synchronisation).</w:t>
+      </w:r>
+    </w:p>
+    <w:p>
+      <w:pPr>
+        <w:pStyle w:val="berschrift2"/>
+      </w:pPr>
+      <w:r>
+        <w:t>Abgebrochene Programm Ausführung</w:t>
+      </w:r>
+    </w:p>
+    <w:p>
+      <w:r>
+        <w:t xml:space="preserve">Sollte der HL7 </w:t>
+      </w:r>
+      <w:proofErr w:type="spellStart"/>
+      <w:r>
+        <w:t>Exporter</w:t>
+      </w:r>
+      <w:proofErr w:type="spellEnd"/>
+      <w:r>
+        <w:t xml:space="preserve"> aus irgendwelchen Gründen nicht erfolgreich beendet werden, kann es sein, dass nicht alle HL7 Dateien komplett fertig gestellt und im Export Verzeichnis bereitgestellt werden konnten. Diese Dateien verbleiben dann im </w:t>
+      </w:r>
+      <w:proofErr w:type="spellStart"/>
+      <w:r>
+        <w:t>tmp</w:t>
+      </w:r>
+      <w:proofErr w:type="spellEnd"/>
+      <w:r>
+        <w:t xml:space="preserve"> Verzeichnis</w:t>
+      </w:r>
+      <w:r>
+        <w:t xml:space="preserve"> (Unterverzeichnis des konfigurierten Export Verzeichnisses).</w:t>
+      </w:r>
+    </w:p>
+    <w:p>
+      <w:r>
+        <w:t xml:space="preserve">In diesem Fall wird der HL7 </w:t>
+      </w:r>
+      <w:proofErr w:type="spellStart"/>
+      <w:r>
+        <w:t>Exporter</w:t>
+      </w:r>
+      <w:proofErr w:type="spellEnd"/>
+      <w:r>
+        <w:t xml:space="preserve"> bei der nächsten Ausführung sämtliche Dateien aus dem </w:t>
+      </w:r>
+      <w:proofErr w:type="spellStart"/>
+      <w:r>
+        <w:t>tmp</w:t>
+      </w:r>
+      <w:proofErr w:type="spellEnd"/>
+      <w:r>
+        <w:t xml:space="preserve"> Verzeichnis in das Export Verzeichnis bereitstellen.</w:t>
       </w:r>
     </w:p>
     <w:sectPr>
-      <w:headerReference w:type="default" r:id="rId14"/>
-      <w:footerReference w:type="default" r:id="rId15"/>
-      <w:headerReference w:type="first" r:id="rId16"/>
-      <w:footerReference w:type="first" r:id="rId17"/>
+      <w:headerReference w:type="default" r:id="rId17"/>
+      <w:footerReference w:type="default" r:id="rId18"/>
+      <w:headerReference w:type="first" r:id="rId19"/>
+      <w:footerReference w:type="first" r:id="rId20"/>
       <w:pgSz w:w="11906" w:h="16838" w:code="9"/>
       <w:pgMar w:top="1985" w:right="851" w:bottom="1134" w:left="1418" w:header="851" w:footer="567" w:gutter="0"/>
       <w:cols w:space="708"/>
@@ -2346,11 +2649,21 @@
     <w:r>
       <w:tab/>
     </w:r>
-    <w:fldSimple w:instr=" FILENAME  \* Lower  \* MERGEFORMAT ">
-      <w:r>
-        <w:t>elexis_cddd_schnittstellenbeschreibung.docx</w:t>
-      </w:r>
-    </w:fldSimple>
+    <w:r>
+      <w:fldChar w:fldCharType="begin"/>
+    </w:r>
+    <w:r>
+      <w:instrText xml:space="preserve"> FILENAME  \* Lower  \* MERGEFORMAT </w:instrText>
+    </w:r>
+    <w:r>
+      <w:fldChar w:fldCharType="separate"/>
+    </w:r>
+    <w:r>
+      <w:t>elexis_hl7export_anleitung.docx</w:t>
+    </w:r>
+    <w:r>
+      <w:fldChar w:fldCharType="end"/>
+    </w:r>
     <w:r>
       <w:tab/>
       <w:t xml:space="preserve">Seite </w:t>
@@ -2365,7 +2678,7 @@
       <w:fldChar w:fldCharType="separate"/>
     </w:r>
     <w:r>
-      <w:t>6</w:t>
+      <w:t>1</w:t>
     </w:r>
     <w:r>
       <w:fldChar w:fldCharType="end"/>
@@ -2383,7 +2696,7 @@
       <w:fldChar w:fldCharType="separate"/>
     </w:r>
     <w:r>
-      <w:t>6</w:t>
+      <w:t>7</w:t>
     </w:r>
     <w:r>
       <w:fldChar w:fldCharType="end"/>
@@ -2544,10 +2857,10 @@
               </mc:Fallback>
             </mc:AlternateContent>
           </w:r>
-          <w:bookmarkStart w:id="2" w:name="Footer1Zusatz"/>
-          <w:bookmarkStart w:id="3" w:name="Footer2"/>
-          <w:bookmarkEnd w:id="2"/>
+          <w:bookmarkStart w:id="3" w:name="Footer1Zusatz"/>
+          <w:bookmarkStart w:id="4" w:name="Footer2"/>
           <w:bookmarkEnd w:id="3"/>
+          <w:bookmarkEnd w:id="4"/>
           <w:r>
             <w:rPr>
               <w:lang w:val="en-US"/>
@@ -2562,8 +2875,8 @@
               <w:lang w:val="en-US"/>
             </w:rPr>
           </w:pPr>
-          <w:bookmarkStart w:id="4" w:name="Footer3"/>
-          <w:bookmarkEnd w:id="4"/>
+          <w:bookmarkStart w:id="5" w:name="Footer3"/>
+          <w:bookmarkEnd w:id="5"/>
           <w:r>
             <w:rPr>
               <w:lang w:val="en-US"/>
@@ -2713,14 +3026,6 @@
           </w:r>
           <w:proofErr w:type="spellEnd"/>
           <w:r>
-            <w:t xml:space="preserve"> - </w:t>
-          </w:r>
-          <w:proofErr w:type="spellStart"/>
-          <w:r>
-            <w:t>Standalone</w:t>
-          </w:r>
-          <w:proofErr w:type="spellEnd"/>
-          <w:r>
             <w:fldChar w:fldCharType="end"/>
           </w:r>
           <w:r>
@@ -2739,7 +3044,7 @@
             <w:fldChar w:fldCharType="separate"/>
           </w:r>
           <w:r>
-            <w:instrText>Bedieneranleitung</w:instrText>
+            <w:instrText>Anleitung zum Standalone Plugin</w:instrText>
           </w:r>
           <w:r>
             <w:fldChar w:fldCharType="end"/>
@@ -2769,8 +3074,21 @@
             <w:fldChar w:fldCharType="separate"/>
           </w:r>
           <w:r>
-            <w:t>Bedieneranleitung</w:t>
+            <w:t xml:space="preserve">Anleitung zum </w:t>
           </w:r>
+          <w:proofErr w:type="spellStart"/>
+          <w:r>
+            <w:t>Standalone</w:t>
+          </w:r>
+          <w:proofErr w:type="spellEnd"/>
+          <w:r>
+            <w:t xml:space="preserve"> </w:t>
+          </w:r>
+          <w:proofErr w:type="spellStart"/>
+          <w:r>
+            <w:t>Plugin</w:t>
+          </w:r>
+          <w:proofErr w:type="spellEnd"/>
           <w:r>
             <w:fldChar w:fldCharType="end"/>
           </w:r>
@@ -2818,7 +3136,7 @@
               <w:sz w:val="16"/>
               <w:szCs w:val="16"/>
             </w:rPr>
-            <w:t>16.12.2010</w:t>
+            <w:t>09.05.2011</w:t>
           </w:r>
           <w:r>
             <w:rPr>
@@ -7579,4 +7897,16 @@
   <a:objectDefaults/>
   <a:extraClrSchemeLst/>
 </a:theme>
+</file>
+
+<file path=customXml/item1.xml><?xml version="1.0" encoding="utf-8"?>
+<b:Sources xmlns:b="http://schemas.openxmlformats.org/officeDocument/2006/bibliography" xmlns="http://schemas.openxmlformats.org/officeDocument/2006/bibliography" SelectedStyle="\APA.XSL" StyleName="APA"/>
+</file>
+
+<file path=customXml/itemProps1.xml><?xml version="1.0" encoding="utf-8"?>
+<ds:datastoreItem xmlns:ds="http://schemas.openxmlformats.org/officeDocument/2006/customXml" ds:itemID="{CC0F8BEC-5B1F-482C-A153-DBEFF63C2CB9}">
+  <ds:schemaRefs>
+    <ds:schemaRef ds:uri="http://schemas.openxmlformats.org/officeDocument/2006/bibliography"/>
+  </ds:schemaRefs>
+</ds:datastoreItem>
 </file>
</xml_diff>